<commit_message>
chore:  update doc for list
</commit_message>
<xml_diff>
--- a/examples/list/list_example.docx
+++ b/examples/list/list_example.docx
@@ -281,7 +281,7 @@
           <w:b/>
           <w:bCs/>
         </w:rPr>
-        <w:t>List with error with 3 items (here the same example as previous one, you decribe list as optional in your data structure BUT you describe first item as required in your data structure resulting an error if you skip to insert it in your data):</w:t>
+        <w:t>List full optional with error with 3 items (since you decribe list as optional in your data structure BUT you describe first item as required in your data structure, it will throw an error if you skip to insert the first item in your data):</w:t>
       </w:r>
     </w:p>
     <w:p>
@@ -383,7 +383,7 @@
       </w:pPr>
       <w:r>
         <w:rPr/>
-        <w:t>- Nom : {$person.fields.name}, Age : {$person.fields.age}</w:t>
+        <w:t>Nom : {$person.fields.name}, Age : {$person.fields.age}</w:t>
       </w:r>
     </w:p>
     <w:p>
@@ -453,7 +453,7 @@
       </w:pPr>
       <w:r>
         <w:rPr/>
-        <w:t>- Niveau de menace : {$security.fields.security_lvl}, code menace : {$security.fields.code}</w:t>
+        <w:t>Niveau de menace : {$security.fields.security_lvl}, code menace : {$security.fields.code}</w:t>
       </w:r>
     </w:p>
     <w:p>
@@ -533,7 +533,7 @@
           <w:b/>
           <w:bCs/>
         </w:rPr>
-        <w:t>List with optional object with 3 items with error (here the same example as previous one, you decribe list as required in your data structure BUT you describe last object as optional and one property of this object as required in your data structure resulting an error if you skip to insert it in your data):</w:t>
+        <w:t>List with optional object with 3 items with error (since you decribe list as required in your data structure BUT you describe last object of the list as optional and one property of this object as required in your data structure, it will throw an error if you skip to insert this field in your data):</w:t>
       </w:r>
     </w:p>
     <w:p>
@@ -559,7 +559,7 @@
       </w:pPr>
       <w:r>
         <w:rPr/>
-        <w:t>- Pays : {$destination.fields.country}, Etat: {$destination.fields.state}</w:t>
+        <w:t>Pays : {$destination.fields.country}, Etat: {$destination.fields.state}</w:t>
       </w:r>
     </w:p>
     <w:p>
@@ -630,7 +630,7 @@
       </w:pPr>
       <w:r>
         <w:rPr/>
-        <w:t>- {$person.fields.name}</w:t>
+        <w:t>{$person.fields.name}</w:t>
       </w:r>
     </w:p>
     <w:p>
@@ -664,7 +664,7 @@
       </w:r>
       <w:r>
         <w:rPr/>
-        <w:t>- {$task}</w:t>
+        <w:t>{$task}</w:t>
       </w:r>
     </w:p>
     <w:p>
@@ -690,7 +690,10 @@
         <w:bidi w:val="0"/>
         <w:spacing w:before="480" w:after="0"/>
         <w:jc w:val="start"/>
-        <w:rPr/>
+        <w:rPr>
+          <w:b w:val="false"/>
+          <w:bCs w:val="false"/>
+        </w:rPr>
       </w:pPr>
       <w:r>
         <w:rPr/>

</xml_diff>